<commit_message>
Song loading except tempo/beat setting
</commit_message>
<xml_diff>
--- a/Documentation/Introduction.docx
+++ b/Documentation/Introduction.docx
@@ -370,7 +370,7 @@
           </w:tcPr>
           <w:p>
             <w:r>
-              <w:t>&amp;</w:t>
+              <w:t>$</w:t>
             </w:r>
           </w:p>
         </w:tc>
@@ -878,8 +878,6 @@
             <w:r>
               <w:t>minute</w:t>
             </w:r>
-            <w:bookmarkStart w:id="0" w:name="_GoBack"/>
-            <w:bookmarkEnd w:id="0"/>
           </w:p>
         </w:tc>
       </w:tr>
@@ -1074,6 +1072,40 @@
           </w:p>
         </w:tc>
       </w:tr>
+      <w:tr>
+        <w:tc>
+          <w:tcPr>
+            <w:tcW w:w="1803" w:type="dxa"/>
+          </w:tcPr>
+          <w:p>
+            <w:r>
+              <w:t>__loaded</w:t>
+            </w:r>
+          </w:p>
+        </w:tc>
+        <w:tc>
+          <w:tcPr>
+            <w:tcW w:w="1803" w:type="dxa"/>
+          </w:tcPr>
+          <w:p>
+            <w:r>
+              <w:t>integer</w:t>
+            </w:r>
+          </w:p>
+        </w:tc>
+        <w:tc>
+          <w:tcPr>
+            <w:tcW w:w="5745" w:type="dxa"/>
+          </w:tcPr>
+          <w:p>
+            <w:r>
+              <w:t>True if sprite/text loaded for this bar.</w:t>
+            </w:r>
+            <w:bookmarkStart w:id="0" w:name="_GoBack"/>
+            <w:bookmarkEnd w:id="0"/>
+          </w:p>
+        </w:tc>
+      </w:tr>
     </w:tbl>
     <w:p/>
     <w:p>
@@ -1184,6 +1216,41 @@
             <w:tcW w:w="1803" w:type="dxa"/>
           </w:tcPr>
           <w:p>
+            <w:r>
+              <w:t>mbLength</w:t>
+            </w:r>
+          </w:p>
+        </w:tc>
+        <w:tc>
+          <w:tcPr>
+            <w:tcW w:w="1803" w:type="dxa"/>
+          </w:tcPr>
+          <w:p>
+            <w:r>
+              <w:t>integer</w:t>
+            </w:r>
+          </w:p>
+        </w:tc>
+        <w:tc>
+          <w:tcPr>
+            <w:tcW w:w="5745" w:type="dxa"/>
+          </w:tcPr>
+          <w:p>
+            <w:r>
+              <w:t>note length in millibars (1 bar = 1000 units)</w:t>
+            </w:r>
+          </w:p>
+        </w:tc>
+      </w:tr>
+      <w:tr>
+        <w:tc>
+          <w:tcPr>
+            <w:tcW w:w="1803" w:type="dxa"/>
+          </w:tcPr>
+          <w:p>
+            <w:r>
+              <w:t>__</w:t>
+            </w:r>
             <w:r>
               <w:t>mbP</w:t>
             </w:r>

</xml_diff>